<commit_message>
To do list for Tailwind CSS and HTML/CSS
</commit_message>
<xml_diff>
--- a/2 - Extra Tools for HTML⧸CSS/1 - Tailwind CSS/2 - Theory/3 - Primary Class names.docx
+++ b/2 - Extra Tools for HTML⧸CSS/1 - Tailwind CSS/2 - Theory/3 - Primary Class names.docx
@@ -1,6 +1,6 @@
 
 <file path=word/document.xml><?xml version="1.0" encoding="utf-8"?>
-<w:document xmlns:wpc="http://schemas.microsoft.com/office/word/2010/wordprocessingCanvas" xmlns:cx="http://schemas.microsoft.com/office/drawing/2014/chartex" xmlns:cx1="http://schemas.microsoft.com/office/drawing/2015/9/8/chartex" xmlns:cx2="http://schemas.microsoft.com/office/drawing/2015/10/21/chartex" xmlns:cx3="http://schemas.microsoft.com/office/drawing/2016/5/9/chartex" xmlns:cx4="http://schemas.microsoft.com/office/drawing/2016/5/10/chartex" xmlns:cx5="http://schemas.microsoft.com/office/drawing/2016/5/11/chartex" xmlns:cx6="http://schemas.microsoft.com/office/drawing/2016/5/12/chartex" xmlns:cx7="http://schemas.microsoft.com/office/drawing/2016/5/13/chartex" xmlns:cx8="http://schemas.microsoft.com/office/drawing/2016/5/14/chartex" xmlns:mc="http://schemas.openxmlformats.org/markup-compatibility/2006" xmlns:aink="http://schemas.microsoft.com/office/drawing/2016/ink" xmlns:am3d="http://schemas.microsoft.com/office/drawing/2017/model3d" xmlns:o="urn:schemas-microsoft-com:office:office" xmlns:oel="http://schemas.microsoft.com/office/2019/extlst" xmlns:r="http://schemas.openxmlformats.org/officeDocument/2006/relationships" xmlns:m="http://schemas.openxmlformats.org/officeDocument/2006/math" xmlns:v="urn:schemas-microsoft-com:vml" xmlns:wp14="http://schemas.microsoft.com/office/word/2010/wordprocessingDrawing" xmlns:wp="http://schemas.openxmlformats.org/drawingml/2006/wordprocessingDrawing" xmlns:w10="urn:schemas-microsoft-com:office:word" xmlns:w="http://schemas.openxmlformats.org/wordprocessingml/2006/main" xmlns:w14="http://schemas.microsoft.com/office/word/2010/wordml" xmlns:w15="http://schemas.microsoft.com/office/word/2012/wordml" xmlns:w16cex="http://schemas.microsoft.com/office/word/2018/wordml/cex" xmlns:w16cid="http://schemas.microsoft.com/office/word/2016/wordml/cid" xmlns:w16="http://schemas.microsoft.com/office/word/2018/wordml" xmlns:w16du="http://schemas.microsoft.com/office/word/2023/wordml/word16du" xmlns:w16sdtdh="http://schemas.microsoft.com/office/word/2020/wordml/sdtdatahash" xmlns:w16se="http://schemas.microsoft.com/office/word/2015/wordml/symex" xmlns:wpg="http://schemas.microsoft.com/office/word/2010/wordprocessingGroup" xmlns:wpi="http://schemas.microsoft.com/office/word/2010/wordprocessingInk" xmlns:wne="http://schemas.microsoft.com/office/word/2006/wordml" xmlns:wps="http://schemas.microsoft.com/office/word/2010/wordprocessingShape" mc:Ignorable="w14 w15 w16se w16cid w16 w16cex w16sdtdh w16du wp14">
+<w:document xmlns:wpc="http://schemas.microsoft.com/office/word/2010/wordprocessingCanvas" xmlns:cx="http://schemas.microsoft.com/office/drawing/2014/chartex" xmlns:cx1="http://schemas.microsoft.com/office/drawing/2015/9/8/chartex" xmlns:mc="http://schemas.openxmlformats.org/markup-compatibility/2006" xmlns:o="urn:schemas-microsoft-com:office:office" xmlns:r="http://schemas.openxmlformats.org/officeDocument/2006/relationships" xmlns:m="http://schemas.openxmlformats.org/officeDocument/2006/math" xmlns:v="urn:schemas-microsoft-com:vml" xmlns:wp14="http://schemas.microsoft.com/office/word/2010/wordprocessingDrawing" xmlns:wp="http://schemas.openxmlformats.org/drawingml/2006/wordprocessingDrawing" xmlns:w10="urn:schemas-microsoft-com:office:word" xmlns:w="http://schemas.openxmlformats.org/wordprocessingml/2006/main" xmlns:w14="http://schemas.microsoft.com/office/word/2010/wordml" xmlns:w15="http://schemas.microsoft.com/office/word/2012/wordml" xmlns:w16se="http://schemas.microsoft.com/office/word/2015/wordml/symex" xmlns:wpg="http://schemas.microsoft.com/office/word/2010/wordprocessingGroup" xmlns:wpi="http://schemas.microsoft.com/office/word/2010/wordprocessingInk" xmlns:wne="http://schemas.microsoft.com/office/word/2006/wordml" xmlns:wps="http://schemas.microsoft.com/office/word/2010/wordprocessingShape" mc:Ignorable="w14 w15 w16se wp14">
   <w:body>
     <w:p>
       <w:pPr>
@@ -40,17 +40,24 @@
           <w:sz w:val="36"/>
           <w:szCs w:val="36"/>
         </w:rPr>
-        <w:t>These are class names that determine what part of our content will be changed.</w:t>
-      </w:r>
-    </w:p>
-    <w:p>
-      <w:pPr>
-        <w:jc w:val="center"/>
-        <w:rPr>
-          <w:sz w:val="36"/>
-          <w:szCs w:val="36"/>
-        </w:rPr>
-      </w:pPr>
+        <w:t xml:space="preserve">These are class names that, once connected to a “Secondary” class name, </w:t>
+      </w:r>
+      <w:proofErr w:type="gramStart"/>
+      <w:r>
+        <w:rPr>
+          <w:sz w:val="36"/>
+          <w:szCs w:val="36"/>
+        </w:rPr>
+        <w:t>Specify</w:t>
+      </w:r>
+      <w:proofErr w:type="gramEnd"/>
+      <w:r>
+        <w:rPr>
+          <w:sz w:val="36"/>
+          <w:szCs w:val="36"/>
+        </w:rPr>
+        <w:t xml:space="preserve"> which part of the content is changed. They can however, Make changes on their own.</w:t>
+      </w:r>
     </w:p>
     <w:p>
       <w:pPr>
@@ -60,112 +67,627 @@
           <w:szCs w:val="44"/>
         </w:rPr>
       </w:pPr>
-      <w:r>
+    </w:p>
+    <w:p>
+      <w:pPr>
+        <w:jc w:val="center"/>
         <w:rPr>
           <w:sz w:val="44"/>
           <w:szCs w:val="44"/>
         </w:rPr>
-        <w:t>What “Primary” class names are there?</w:t>
-      </w:r>
-    </w:p>
-    <w:p>
-      <w:pPr>
-        <w:jc w:val="center"/>
+      </w:pPr>
+      <w:r>
         <w:rPr>
           <w:sz w:val="44"/>
           <w:szCs w:val="44"/>
         </w:rPr>
-      </w:pPr>
-    </w:p>
-    <w:p>
-      <w:pPr>
-        <w:jc w:val="center"/>
-        <w:rPr>
-          <w:sz w:val="36"/>
-          <w:szCs w:val="36"/>
-        </w:rPr>
-      </w:pPr>
-      <w:r>
-        <w:rPr>
-          <w:sz w:val="36"/>
-          <w:szCs w:val="36"/>
-        </w:rPr>
-        <w:t>Text : Our content’s text will be changed.</w:t>
-      </w:r>
-    </w:p>
-    <w:p>
-      <w:pPr>
-        <w:jc w:val="center"/>
-        <w:rPr>
-          <w:sz w:val="36"/>
-          <w:szCs w:val="36"/>
-        </w:rPr>
-      </w:pPr>
-    </w:p>
-    <w:p>
-      <w:pPr>
-        <w:jc w:val="center"/>
-        <w:rPr>
-          <w:sz w:val="36"/>
-          <w:szCs w:val="36"/>
-        </w:rPr>
-      </w:pPr>
-      <w:r>
-        <w:rPr>
-          <w:sz w:val="36"/>
-          <w:szCs w:val="36"/>
-        </w:rPr>
-        <w:t>Bg : Our content’s background will be changed.</w:t>
-      </w:r>
-    </w:p>
-    <w:p>
-      <w:pPr>
-        <w:jc w:val="center"/>
-        <w:rPr>
-          <w:sz w:val="36"/>
-          <w:szCs w:val="36"/>
-        </w:rPr>
-      </w:pPr>
-    </w:p>
-    <w:p>
-      <w:pPr>
-        <w:jc w:val="center"/>
-        <w:rPr>
-          <w:sz w:val="36"/>
-          <w:szCs w:val="36"/>
-        </w:rPr>
-      </w:pPr>
-      <w:r>
-        <w:rPr>
-          <w:sz w:val="36"/>
-          <w:szCs w:val="36"/>
-        </w:rPr>
-        <w:t>Font : the font of our content’s text will be changed.</w:t>
-      </w:r>
-    </w:p>
-    <w:p>
-      <w:pPr>
-        <w:jc w:val="center"/>
-        <w:rPr>
-          <w:sz w:val="36"/>
-          <w:szCs w:val="36"/>
-        </w:rPr>
-      </w:pPr>
-    </w:p>
-    <w:p>
-      <w:pPr>
-        <w:jc w:val="center"/>
-        <w:rPr>
-          <w:sz w:val="36"/>
-          <w:szCs w:val="36"/>
-        </w:rPr>
-      </w:pPr>
-      <w:r>
-        <w:rPr>
-          <w:sz w:val="36"/>
-          <w:szCs w:val="36"/>
-        </w:rPr>
-        <w:t>Flex : The axis at which our content is placed, Whether our contents are placed in multiple and the aligning our content withing those axises are changed.</w:t>
+        <w:t xml:space="preserve">What’s the way we connect a “Primary” class name to a “Secondary” class </w:t>
+      </w:r>
+      <w:r>
+        <w:rPr>
+          <w:sz w:val="44"/>
+          <w:szCs w:val="44"/>
+        </w:rPr>
+        <w:t>name?</w:t>
+      </w:r>
+    </w:p>
+    <w:p>
+      <w:pPr>
+        <w:jc w:val="center"/>
+        <w:rPr>
+          <w:sz w:val="44"/>
+          <w:szCs w:val="44"/>
+        </w:rPr>
+      </w:pPr>
+    </w:p>
+    <w:p>
+      <w:pPr>
+        <w:jc w:val="center"/>
+        <w:rPr>
+          <w:sz w:val="36"/>
+          <w:szCs w:val="36"/>
+        </w:rPr>
+      </w:pPr>
+      <w:r>
+        <w:rPr>
+          <w:sz w:val="36"/>
+          <w:szCs w:val="36"/>
+        </w:rPr>
+        <w:t>By gluing a line|-|between them. Example:</w:t>
+      </w:r>
+    </w:p>
+    <w:p>
+      <w:pPr>
+        <w:jc w:val="center"/>
+        <w:rPr>
+          <w:sz w:val="36"/>
+          <w:szCs w:val="36"/>
+        </w:rPr>
+      </w:pPr>
+      <w:r>
+        <w:rPr>
+          <w:sz w:val="36"/>
+          <w:szCs w:val="36"/>
+        </w:rPr>
+        <w:t>font</w:t>
+      </w:r>
+      <w:r>
+        <w:rPr>
+          <w:sz w:val="36"/>
+          <w:szCs w:val="36"/>
+        </w:rPr>
+        <w:t>-</w:t>
+      </w:r>
+      <w:r>
+        <w:rPr>
+          <w:sz w:val="36"/>
+          <w:szCs w:val="36"/>
+        </w:rPr>
+        <w:t>thin</w:t>
+      </w:r>
+      <w:bookmarkStart w:id="0" w:name="_GoBack"/>
+      <w:bookmarkEnd w:id="0"/>
+    </w:p>
+    <w:p>
+      <w:pPr>
+        <w:jc w:val="center"/>
+        <w:rPr>
+          <w:sz w:val="36"/>
+          <w:szCs w:val="36"/>
+        </w:rPr>
+      </w:pPr>
+    </w:p>
+    <w:p>
+      <w:pPr>
+        <w:jc w:val="center"/>
+        <w:rPr>
+          <w:sz w:val="44"/>
+          <w:szCs w:val="44"/>
+        </w:rPr>
+      </w:pPr>
+      <w:r>
+        <w:rPr>
+          <w:sz w:val="44"/>
+          <w:szCs w:val="44"/>
+        </w:rPr>
+        <w:t>What “Primary” class names are there?</w:t>
+      </w:r>
+    </w:p>
+    <w:p>
+      <w:pPr>
+        <w:jc w:val="center"/>
+        <w:rPr>
+          <w:sz w:val="44"/>
+          <w:szCs w:val="44"/>
+        </w:rPr>
+      </w:pPr>
+    </w:p>
+    <w:p>
+      <w:pPr>
+        <w:jc w:val="center"/>
+        <w:rPr>
+          <w:sz w:val="36"/>
+          <w:szCs w:val="36"/>
+        </w:rPr>
+      </w:pPr>
+      <w:r>
+        <w:rPr>
+          <w:sz w:val="36"/>
+          <w:szCs w:val="36"/>
+        </w:rPr>
+        <w:t>t</w:t>
+      </w:r>
+      <w:r>
+        <w:rPr>
+          <w:sz w:val="36"/>
+          <w:szCs w:val="36"/>
+        </w:rPr>
+        <w:t>ext</w:t>
+      </w:r>
+      <w:proofErr w:type="gramStart"/>
+      <w:r>
+        <w:rPr>
+          <w:sz w:val="36"/>
+          <w:szCs w:val="36"/>
+        </w:rPr>
+        <w:t>-[</w:t>
+      </w:r>
+      <w:proofErr w:type="gramEnd"/>
+      <w:r>
+        <w:rPr>
+          <w:sz w:val="36"/>
+          <w:szCs w:val="36"/>
+        </w:rPr>
+        <w:t>]</w:t>
+      </w:r>
+      <w:r>
+        <w:rPr>
+          <w:sz w:val="36"/>
+          <w:szCs w:val="36"/>
+        </w:rPr>
+        <w:t xml:space="preserve"> : </w:t>
+      </w:r>
+      <w:r>
+        <w:rPr>
+          <w:sz w:val="36"/>
+          <w:szCs w:val="36"/>
+        </w:rPr>
+        <w:t xml:space="preserve">The tailwind CSS equivalent of font-size:  </w:t>
+      </w:r>
+      <w:r>
+        <w:rPr>
+          <w:sz w:val="36"/>
+          <w:szCs w:val="36"/>
+        </w:rPr>
+        <w:t xml:space="preserve">and color:  </w:t>
+      </w:r>
+      <w:r>
+        <w:rPr>
+          <w:sz w:val="36"/>
+          <w:szCs w:val="36"/>
+        </w:rPr>
+        <w:t>style attribute</w:t>
+      </w:r>
+      <w:r>
+        <w:rPr>
+          <w:sz w:val="36"/>
+          <w:szCs w:val="36"/>
+        </w:rPr>
+        <w:t>s</w:t>
+      </w:r>
+      <w:r>
+        <w:rPr>
+          <w:sz w:val="36"/>
+          <w:szCs w:val="36"/>
+        </w:rPr>
+        <w:t>.</w:t>
+      </w:r>
+    </w:p>
+    <w:p>
+      <w:pPr>
+        <w:jc w:val="center"/>
+        <w:rPr>
+          <w:sz w:val="36"/>
+          <w:szCs w:val="36"/>
+        </w:rPr>
+      </w:pPr>
+    </w:p>
+    <w:p>
+      <w:pPr>
+        <w:jc w:val="center"/>
+        <w:rPr>
+          <w:sz w:val="36"/>
+          <w:szCs w:val="36"/>
+        </w:rPr>
+      </w:pPr>
+      <w:r>
+        <w:rPr>
+          <w:sz w:val="36"/>
+          <w:szCs w:val="36"/>
+        </w:rPr>
+        <w:t>font</w:t>
+      </w:r>
+      <w:proofErr w:type="gramStart"/>
+      <w:r>
+        <w:rPr>
+          <w:sz w:val="36"/>
+          <w:szCs w:val="36"/>
+        </w:rPr>
+        <w:t>-[</w:t>
+      </w:r>
+      <w:proofErr w:type="gramEnd"/>
+      <w:r>
+        <w:rPr>
+          <w:sz w:val="36"/>
+          <w:szCs w:val="36"/>
+        </w:rPr>
+        <w:t>] : The tailwind CSS equivalent of font-weight: and font-family: style attribute.</w:t>
+      </w:r>
+    </w:p>
+    <w:p>
+      <w:pPr>
+        <w:jc w:val="center"/>
+        <w:rPr>
+          <w:sz w:val="36"/>
+          <w:szCs w:val="36"/>
+        </w:rPr>
+      </w:pPr>
+      <w:proofErr w:type="spellStart"/>
+      <w:r>
+        <w:rPr>
+          <w:sz w:val="36"/>
+          <w:szCs w:val="36"/>
+        </w:rPr>
+        <w:lastRenderedPageBreak/>
+        <w:t>b</w:t>
+      </w:r>
+      <w:r>
+        <w:rPr>
+          <w:sz w:val="36"/>
+          <w:szCs w:val="36"/>
+        </w:rPr>
+        <w:t>g</w:t>
+      </w:r>
+      <w:proofErr w:type="spellEnd"/>
+      <w:proofErr w:type="gramStart"/>
+      <w:r>
+        <w:rPr>
+          <w:sz w:val="36"/>
+          <w:szCs w:val="36"/>
+        </w:rPr>
+        <w:t>-[</w:t>
+      </w:r>
+      <w:proofErr w:type="gramEnd"/>
+      <w:r>
+        <w:rPr>
+          <w:sz w:val="36"/>
+          <w:szCs w:val="36"/>
+        </w:rPr>
+        <w:t>]</w:t>
+      </w:r>
+      <w:r>
+        <w:rPr>
+          <w:sz w:val="36"/>
+          <w:szCs w:val="36"/>
+        </w:rPr>
+        <w:t xml:space="preserve"> : </w:t>
+      </w:r>
+      <w:r>
+        <w:rPr>
+          <w:sz w:val="36"/>
+          <w:szCs w:val="36"/>
+        </w:rPr>
+        <w:t xml:space="preserve">The tailwind CSS equivalent of </w:t>
+      </w:r>
+      <w:r>
+        <w:rPr>
+          <w:sz w:val="36"/>
+          <w:szCs w:val="36"/>
+        </w:rPr>
+        <w:t>background-image</w:t>
+      </w:r>
+      <w:r>
+        <w:rPr>
+          <w:sz w:val="36"/>
+          <w:szCs w:val="36"/>
+        </w:rPr>
+        <w:t xml:space="preserve">: </w:t>
+      </w:r>
+      <w:r>
+        <w:rPr>
+          <w:sz w:val="36"/>
+          <w:szCs w:val="36"/>
+        </w:rPr>
+        <w:t xml:space="preserve">and background-color: </w:t>
+      </w:r>
+      <w:r>
+        <w:rPr>
+          <w:sz w:val="36"/>
+          <w:szCs w:val="36"/>
+        </w:rPr>
+        <w:t xml:space="preserve"> style attribute</w:t>
+      </w:r>
+      <w:r>
+        <w:rPr>
+          <w:sz w:val="36"/>
+          <w:szCs w:val="36"/>
+        </w:rPr>
+        <w:t>s</w:t>
+      </w:r>
+      <w:r>
+        <w:rPr>
+          <w:sz w:val="36"/>
+          <w:szCs w:val="36"/>
+        </w:rPr>
+        <w:t>.</w:t>
+      </w:r>
+    </w:p>
+    <w:p>
+      <w:pPr>
+        <w:rPr>
+          <w:sz w:val="36"/>
+          <w:szCs w:val="36"/>
+        </w:rPr>
+      </w:pPr>
+    </w:p>
+    <w:p>
+      <w:pPr>
+        <w:jc w:val="center"/>
+        <w:rPr>
+          <w:sz w:val="36"/>
+          <w:szCs w:val="36"/>
+        </w:rPr>
+      </w:pPr>
+      <w:proofErr w:type="gramStart"/>
+      <w:r>
+        <w:rPr>
+          <w:sz w:val="36"/>
+          <w:szCs w:val="36"/>
+        </w:rPr>
+        <w:t>inline :</w:t>
+      </w:r>
+      <w:proofErr w:type="gramEnd"/>
+      <w:r>
+        <w:rPr>
+          <w:sz w:val="36"/>
+          <w:szCs w:val="36"/>
+        </w:rPr>
+        <w:t xml:space="preserve"> </w:t>
+      </w:r>
+      <w:r>
+        <w:rPr>
+          <w:sz w:val="36"/>
+          <w:szCs w:val="36"/>
+        </w:rPr>
+        <w:t>The tailwind CSS equivalent of display:</w:t>
+      </w:r>
+      <w:r>
+        <w:rPr>
+          <w:sz w:val="36"/>
+          <w:szCs w:val="36"/>
+        </w:rPr>
+        <w:t xml:space="preserve"> inline.</w:t>
+      </w:r>
+    </w:p>
+    <w:p>
+      <w:pPr>
+        <w:jc w:val="center"/>
+        <w:rPr>
+          <w:sz w:val="36"/>
+          <w:szCs w:val="36"/>
+        </w:rPr>
+      </w:pPr>
+    </w:p>
+    <w:p>
+      <w:pPr>
+        <w:jc w:val="center"/>
+        <w:rPr>
+          <w:sz w:val="36"/>
+          <w:szCs w:val="36"/>
+        </w:rPr>
+      </w:pPr>
+      <w:proofErr w:type="gramStart"/>
+      <w:r>
+        <w:rPr>
+          <w:sz w:val="36"/>
+          <w:szCs w:val="36"/>
+        </w:rPr>
+        <w:t>block :</w:t>
+      </w:r>
+      <w:proofErr w:type="gramEnd"/>
+      <w:r>
+        <w:rPr>
+          <w:sz w:val="36"/>
+          <w:szCs w:val="36"/>
+        </w:rPr>
+        <w:t xml:space="preserve"> </w:t>
+      </w:r>
+      <w:r>
+        <w:rPr>
+          <w:sz w:val="36"/>
+          <w:szCs w:val="36"/>
+        </w:rPr>
+        <w:t xml:space="preserve">The tailwind CSS equivalent of display: </w:t>
+      </w:r>
+      <w:r>
+        <w:rPr>
+          <w:sz w:val="36"/>
+          <w:szCs w:val="36"/>
+        </w:rPr>
+        <w:t>block.</w:t>
+      </w:r>
+    </w:p>
+    <w:p>
+      <w:pPr>
+        <w:jc w:val="center"/>
+        <w:rPr>
+          <w:sz w:val="36"/>
+          <w:szCs w:val="36"/>
+        </w:rPr>
+      </w:pPr>
+    </w:p>
+    <w:p>
+      <w:pPr>
+        <w:jc w:val="center"/>
+        <w:rPr>
+          <w:sz w:val="36"/>
+          <w:szCs w:val="36"/>
+        </w:rPr>
+      </w:pPr>
+      <w:r>
+        <w:rPr>
+          <w:sz w:val="36"/>
+          <w:szCs w:val="36"/>
+        </w:rPr>
+        <w:t>inline-</w:t>
+      </w:r>
+      <w:proofErr w:type="gramStart"/>
+      <w:r>
+        <w:rPr>
+          <w:sz w:val="36"/>
+          <w:szCs w:val="36"/>
+        </w:rPr>
+        <w:t>block :</w:t>
+      </w:r>
+      <w:proofErr w:type="gramEnd"/>
+      <w:r>
+        <w:rPr>
+          <w:sz w:val="36"/>
+          <w:szCs w:val="36"/>
+        </w:rPr>
+        <w:t xml:space="preserve"> </w:t>
+      </w:r>
+      <w:r>
+        <w:rPr>
+          <w:sz w:val="36"/>
+          <w:szCs w:val="36"/>
+        </w:rPr>
+        <w:t xml:space="preserve">The tailwind CSS equivalent of display: </w:t>
+      </w:r>
+      <w:r>
+        <w:rPr>
+          <w:sz w:val="36"/>
+          <w:szCs w:val="36"/>
+        </w:rPr>
+        <w:t>inline-b</w:t>
+      </w:r>
+      <w:r>
+        <w:rPr>
+          <w:sz w:val="36"/>
+          <w:szCs w:val="36"/>
+        </w:rPr>
+        <w:t>l</w:t>
+      </w:r>
+      <w:r>
+        <w:rPr>
+          <w:sz w:val="36"/>
+          <w:szCs w:val="36"/>
+        </w:rPr>
+        <w:t>o</w:t>
+      </w:r>
+      <w:r>
+        <w:rPr>
+          <w:sz w:val="36"/>
+          <w:szCs w:val="36"/>
+        </w:rPr>
+        <w:t>c</w:t>
+      </w:r>
+      <w:r>
+        <w:rPr>
+          <w:sz w:val="36"/>
+          <w:szCs w:val="36"/>
+        </w:rPr>
+        <w:t xml:space="preserve">k. </w:t>
+      </w:r>
+    </w:p>
+    <w:p>
+      <w:pPr>
+        <w:jc w:val="center"/>
+        <w:rPr>
+          <w:sz w:val="36"/>
+          <w:szCs w:val="36"/>
+        </w:rPr>
+      </w:pPr>
+    </w:p>
+    <w:p>
+      <w:pPr>
+        <w:jc w:val="center"/>
+        <w:rPr>
+          <w:sz w:val="36"/>
+          <w:szCs w:val="36"/>
+        </w:rPr>
+      </w:pPr>
+      <w:proofErr w:type="gramStart"/>
+      <w:r>
+        <w:rPr>
+          <w:sz w:val="36"/>
+          <w:szCs w:val="36"/>
+        </w:rPr>
+        <w:t>f</w:t>
+      </w:r>
+      <w:r>
+        <w:rPr>
+          <w:sz w:val="36"/>
+          <w:szCs w:val="36"/>
+        </w:rPr>
+        <w:t>lex :</w:t>
+      </w:r>
+      <w:proofErr w:type="gramEnd"/>
+      <w:r>
+        <w:rPr>
+          <w:sz w:val="36"/>
+          <w:szCs w:val="36"/>
+        </w:rPr>
+        <w:t xml:space="preserve"> </w:t>
+      </w:r>
+      <w:r>
+        <w:rPr>
+          <w:sz w:val="36"/>
+          <w:szCs w:val="36"/>
+        </w:rPr>
+        <w:t>The tailwind CSS equivalent of</w:t>
+      </w:r>
+      <w:r>
+        <w:rPr>
+          <w:sz w:val="36"/>
+          <w:szCs w:val="36"/>
+        </w:rPr>
+        <w:t xml:space="preserve"> display: flex</w:t>
+      </w:r>
+      <w:r>
+        <w:rPr>
+          <w:sz w:val="36"/>
+          <w:szCs w:val="36"/>
+        </w:rPr>
+        <w:t>.</w:t>
+      </w:r>
+    </w:p>
+    <w:p>
+      <w:pPr>
+        <w:jc w:val="center"/>
+        <w:rPr>
+          <w:sz w:val="36"/>
+          <w:szCs w:val="36"/>
+        </w:rPr>
+      </w:pPr>
+    </w:p>
+    <w:p>
+      <w:pPr>
+        <w:jc w:val="center"/>
+        <w:rPr>
+          <w:sz w:val="36"/>
+          <w:szCs w:val="36"/>
+        </w:rPr>
+      </w:pPr>
+      <w:proofErr w:type="gramStart"/>
+      <w:r>
+        <w:rPr>
+          <w:sz w:val="36"/>
+          <w:szCs w:val="36"/>
+        </w:rPr>
+        <w:t>hidden :</w:t>
+      </w:r>
+      <w:proofErr w:type="gramEnd"/>
+      <w:r>
+        <w:rPr>
+          <w:sz w:val="36"/>
+          <w:szCs w:val="36"/>
+        </w:rPr>
+        <w:t xml:space="preserve"> </w:t>
+      </w:r>
+      <w:r>
+        <w:rPr>
+          <w:sz w:val="36"/>
+          <w:szCs w:val="36"/>
+        </w:rPr>
+        <w:t xml:space="preserve">The tailwind CSS equivalent of display: </w:t>
+      </w:r>
+      <w:r>
+        <w:rPr>
+          <w:sz w:val="36"/>
+          <w:szCs w:val="36"/>
+        </w:rPr>
+        <w:t>none.</w:t>
       </w:r>
     </w:p>
     <w:sectPr>
@@ -179,7 +701,7 @@
 </file>
 
 <file path=word/styles.xml><?xml version="1.0" encoding="utf-8"?>
-<w:styles xmlns:mc="http://schemas.openxmlformats.org/markup-compatibility/2006" xmlns:r="http://schemas.openxmlformats.org/officeDocument/2006/relationships" xmlns:w="http://schemas.openxmlformats.org/wordprocessingml/2006/main" xmlns:w14="http://schemas.microsoft.com/office/word/2010/wordml" xmlns:w15="http://schemas.microsoft.com/office/word/2012/wordml" xmlns:w16cex="http://schemas.microsoft.com/office/word/2018/wordml/cex" xmlns:w16cid="http://schemas.microsoft.com/office/word/2016/wordml/cid" xmlns:w16="http://schemas.microsoft.com/office/word/2018/wordml" xmlns:w16du="http://schemas.microsoft.com/office/word/2023/wordml/word16du" xmlns:w16sdtdh="http://schemas.microsoft.com/office/word/2020/wordml/sdtdatahash" xmlns:w16se="http://schemas.microsoft.com/office/word/2015/wordml/symex" mc:Ignorable="w14 w15 w16se w16cid w16 w16cex w16sdtdh w16du">
+<w:styles xmlns:mc="http://schemas.openxmlformats.org/markup-compatibility/2006" xmlns:r="http://schemas.openxmlformats.org/officeDocument/2006/relationships" xmlns:w="http://schemas.openxmlformats.org/wordprocessingml/2006/main" xmlns:w14="http://schemas.microsoft.com/office/word/2010/wordml" xmlns:w15="http://schemas.microsoft.com/office/word/2012/wordml" xmlns:w16se="http://schemas.microsoft.com/office/word/2015/wordml/symex" mc:Ignorable="w14 w15 w16se">
   <w:docDefaults>
     <w:rPrDefault>
       <w:rPr>
@@ -197,7 +719,7 @@
       </w:pPr>
     </w:pPrDefault>
   </w:docDefaults>
-  <w:latentStyles w:defLockedState="0" w:defUIPriority="99" w:defSemiHidden="0" w:defUnhideWhenUsed="0" w:defQFormat="0" w:count="376">
+  <w:latentStyles w:defLockedState="0" w:defUIPriority="99" w:defSemiHidden="0" w:defUnhideWhenUsed="0" w:defQFormat="0" w:count="371">
     <w:lsdException w:name="Normal" w:uiPriority="0" w:qFormat="1"/>
     <w:lsdException w:name="heading 1" w:uiPriority="9" w:qFormat="1"/>
     <w:lsdException w:name="heading 2" w:semiHidden="1" w:uiPriority="9" w:unhideWhenUsed="1" w:qFormat="1"/>
@@ -569,11 +1091,6 @@
     <w:lsdException w:name="List Table 5 Dark Accent 6" w:uiPriority="50"/>
     <w:lsdException w:name="List Table 6 Colorful Accent 6" w:uiPriority="51"/>
     <w:lsdException w:name="List Table 7 Colorful Accent 6" w:uiPriority="52"/>
-    <w:lsdException w:name="Mention" w:semiHidden="1" w:unhideWhenUsed="1"/>
-    <w:lsdException w:name="Smart Hyperlink" w:semiHidden="1" w:unhideWhenUsed="1"/>
-    <w:lsdException w:name="Hashtag" w:semiHidden="1" w:unhideWhenUsed="1"/>
-    <w:lsdException w:name="Unresolved Mention" w:semiHidden="1" w:unhideWhenUsed="1"/>
-    <w:lsdException w:name="Smart Link" w:semiHidden="1" w:unhideWhenUsed="1"/>
   </w:latentStyles>
   <w:style w:type="paragraph" w:default="1" w:styleId="Normal">
     <w:name w:val="Normal"/>

</xml_diff>